<commit_message>
1) cosmetic changes 2) 4th goal is modified
</commit_message>
<xml_diff>
--- a/CopyofRASD_FROJIA031116.docx
+++ b/CopyofRASD_FROJIA031116.docx
@@ -166,78 +166,7 @@
           <w:sz w:val="24"/>
           <w:shd w:fill="auto" w:val="clear"/>
         </w:rPr>
-        <w:t xml:space="preserve">car-sharing is a model of</w:t>
-      </w:r>
-      <w:hyperlink xmlns:r="http://schemas.openxmlformats.org/officeDocument/2006/relationships" r:id="docRId0">
-        <w:r>
-          <w:rPr>
-            <w:rFonts w:ascii="Arial" w:hAnsi="Arial" w:cs="Arial" w:eastAsia="Arial"/>
-            <w:color w:val="000000"/>
-            <w:spacing w:val="0"/>
-            <w:position w:val="0"/>
-            <w:sz w:val="24"/>
-            <w:u w:val="single"/>
-            <w:shd w:fill="auto" w:val="clear"/>
-          </w:rPr>
-          <w:t xml:space="preserve"> </w:t>
-        </w:r>
-        <w:r>
-          <w:rPr>
-            <w:rFonts w:ascii="Arial" w:hAnsi="Arial" w:cs="Arial" w:eastAsia="Arial"/>
-            <w:color w:val="000000"/>
-            <w:spacing w:val="0"/>
-            <w:position w:val="0"/>
-            <w:sz w:val="24"/>
-            <w:shd w:fill="auto" w:val="clear"/>
-          </w:rPr>
-          <w:t xml:space="preserve"> HYPERLINK "https://en.wikipedia.org/wiki/Car_rental"</w:t>
-        </w:r>
-        <w:r>
-          <w:rPr>
-            <w:rFonts w:ascii="Arial" w:hAnsi="Arial" w:cs="Arial" w:eastAsia="Arial"/>
-            <w:color w:val="000000"/>
-            <w:spacing w:val="0"/>
-            <w:position w:val="0"/>
-            <w:sz w:val="24"/>
-            <w:u w:val="single"/>
-            <w:shd w:fill="auto" w:val="clear"/>
-          </w:rPr>
-          <w:t xml:space="preserve"> HYPERLINK "https://en.wikipedia.org/wiki/Car_rental"</w:t>
-        </w:r>
-        <w:r>
-          <w:rPr>
-            <w:rFonts w:ascii="Arial" w:hAnsi="Arial" w:cs="Arial" w:eastAsia="Arial"/>
-            <w:color w:val="000000"/>
-            <w:spacing w:val="0"/>
-            <w:position w:val="0"/>
-            <w:sz w:val="24"/>
-            <w:shd w:fill="auto" w:val="clear"/>
-          </w:rPr>
-          <w:t xml:space="preserve"> HYPERLINK "https://en.wikipedia.org/wiki/Car_rental"</w:t>
-        </w:r>
-        <w:r>
-          <w:rPr>
-            <w:rFonts w:ascii="Arial" w:hAnsi="Arial" w:cs="Arial" w:eastAsia="Arial"/>
-            <w:color w:val="000000"/>
-            <w:spacing w:val="0"/>
-            <w:position w:val="0"/>
-            <w:sz w:val="24"/>
-            <w:u w:val="single"/>
-            <w:shd w:fill="auto" w:val="clear"/>
-          </w:rPr>
-          <w:t xml:space="preserve">car rental</w:t>
-        </w:r>
-      </w:hyperlink>
-      <w:r>
-        <w:rPr>
-          <w:rFonts w:ascii="Arial" w:hAnsi="Arial" w:cs="Arial" w:eastAsia="Arial"/>
-          <w:color w:val="000000"/>
-          <w:spacing w:val="0"/>
-          <w:position w:val="0"/>
-          <w:sz w:val="24"/>
-          <w:shd w:fill="auto" w:val="clear"/>
-        </w:rPr>
-        <w:t xml:space="preserve"> where people rent cars for short periods of time, often by the hour. They are attractive to customers who make only occasional use of a vehicle. </w:t>
+        <w:t xml:space="preserve">car-sharing is a model of car rental where people rent cars for short periods of time, often by the hour. They are attractive to customers who make only occasional use of a vehicle. </w:t>
       </w:r>
     </w:p>
     <w:p>
@@ -1372,7 +1301,7 @@
           <w:sz w:val="24"/>
           <w:shd w:fill="auto" w:val="clear"/>
         </w:rPr>
-        <w:t xml:space="preserve">No, location of cars and route to chosen one are shown, e.g., in the google maps. Added </w:t>
+        <w:t xml:space="preserve">No, location of cars and the route to the chosen one are shown, e.g., in the google maps. Added </w:t>
       </w:r>
       <w:r>
         <w:rPr>
@@ -1707,34 +1636,72 @@
         <w:jc w:val="left"/>
         <w:rPr>
           <w:rFonts w:ascii="Arial" w:hAnsi="Arial" w:cs="Arial" w:eastAsia="Arial"/>
+          <w:color w:val="000000"/>
+          <w:spacing w:val="0"/>
+          <w:position w:val="0"/>
+          <w:sz w:val="22"/>
+          <w:shd w:fill="auto" w:val="clear"/>
+        </w:rPr>
+      </w:pPr>
+      <w:r>
+        <w:rPr>
+          <w:rFonts w:ascii="Arial" w:hAnsi="Arial" w:cs="Arial" w:eastAsia="Arial"/>
+          <w:color w:val="000000"/>
+          <w:spacing w:val="0"/>
+          <w:position w:val="0"/>
+          <w:sz w:val="24"/>
+          <w:shd w:fill="auto" w:val="clear"/>
+        </w:rPr>
+        <w:t xml:space="preserve">  </w:t>
+      </w:r>
+      <w:r>
+        <w:rPr>
+          <w:rFonts w:ascii="Arial" w:hAnsi="Arial" w:cs="Arial" w:eastAsia="Arial"/>
           <w:color w:val="0000FF"/>
           <w:spacing w:val="0"/>
           <w:position w:val="0"/>
           <w:sz w:val="24"/>
           <w:shd w:fill="auto" w:val="clear"/>
         </w:rPr>
-      </w:pPr>
-      <w:r>
-        <w:rPr>
-          <w:rFonts w:ascii="Arial" w:hAnsi="Arial" w:cs="Arial" w:eastAsia="Arial"/>
-          <w:color w:val="000000"/>
-          <w:spacing w:val="0"/>
-          <w:position w:val="0"/>
-          <w:sz w:val="24"/>
-          <w:shd w:fill="auto" w:val="clear"/>
-        </w:rPr>
-        <w:t xml:space="preserve">  </w:t>
-      </w:r>
-      <w:r>
-        <w:rPr>
-          <w:rFonts w:ascii="Arial" w:hAnsi="Arial" w:cs="Arial" w:eastAsia="Arial"/>
-          <w:color w:val="0000FF"/>
-          <w:spacing w:val="0"/>
-          <w:position w:val="0"/>
-          <w:sz w:val="24"/>
-          <w:shd w:fill="auto" w:val="clear"/>
-        </w:rPr>
-        <w:t xml:space="preserve">(provide user with an expected drive time)</w:t>
+        <w:t xml:space="preserve">(provide user with an expected drive time. </w:t>
+      </w:r>
+      <w:r>
+        <w:rPr>
+          <w:rFonts w:ascii="Arial" w:hAnsi="Arial" w:cs="Arial" w:eastAsia="Arial"/>
+          <w:color w:val="00B050"/>
+          <w:spacing w:val="0"/>
+          <w:position w:val="0"/>
+          <w:sz w:val="24"/>
+          <w:shd w:fill="auto" w:val="clear"/>
+        </w:rPr>
+        <w:t xml:space="preserve">System can measure the distance the car can ride, until she gets run out of energy)</w:t>
+      </w:r>
+    </w:p>
+    <w:p>
+      <w:pPr>
+        <w:spacing w:before="0" w:after="0" w:line="276"/>
+        <w:ind w:right="0" w:left="360" w:firstLine="0"/>
+        <w:jc w:val="left"/>
+        <w:rPr>
+          <w:rFonts w:ascii="Arial" w:hAnsi="Arial" w:cs="Arial" w:eastAsia="Arial"/>
+          <w:color w:val="000000"/>
+          <w:spacing w:val="0"/>
+          <w:position w:val="0"/>
+          <w:sz w:val="22"/>
+          <w:shd w:fill="auto" w:val="clear"/>
+        </w:rPr>
+      </w:pPr>
+      <w:r>
+        <w:rPr>
+          <w:rFonts w:ascii="Arial" w:hAnsi="Arial" w:cs="Arial" w:eastAsia="Arial"/>
+          <w:i/>
+          <w:color w:val="000000"/>
+          <w:spacing w:val="0"/>
+          <w:position w:val="0"/>
+          <w:sz w:val="24"/>
+          <w:shd w:fill="auto" w:val="clear"/>
+        </w:rPr>
+        <w:t xml:space="preserve">Da:</w:t>
       </w:r>
     </w:p>
     <w:p>
@@ -1754,24 +1721,56 @@
       <w:r>
         <w:rPr>
           <w:rFonts w:ascii="Arial" w:hAnsi="Arial" w:cs="Arial" w:eastAsia="Arial"/>
-          <w:color w:val="0000FF"/>
-          <w:spacing w:val="0"/>
-          <w:position w:val="0"/>
-          <w:sz w:val="24"/>
-          <w:shd w:fill="auto" w:val="clear"/>
-        </w:rPr>
-        <w:t xml:space="preserve">- </w:t>
-      </w:r>
-      <w:r>
-        <w:rPr>
-          <w:rFonts w:ascii="Arial" w:hAnsi="Arial" w:cs="Arial" w:eastAsia="Arial"/>
-          <w:color w:val="00B050"/>
-          <w:spacing w:val="0"/>
-          <w:position w:val="0"/>
-          <w:sz w:val="24"/>
-          <w:shd w:fill="auto" w:val="clear"/>
-        </w:rPr>
-        <w:t xml:space="preserve">System can measure the distance the car can ride, until she gets run out of energy</w:t>
+          <w:color w:val="000000"/>
+          <w:spacing w:val="0"/>
+          <w:position w:val="0"/>
+          <w:sz w:val="24"/>
+          <w:shd w:fill="auto" w:val="clear"/>
+        </w:rPr>
+        <w:t xml:space="preserve">- all electric cars have battery fulness sensors</w:t>
+      </w:r>
+    </w:p>
+    <w:p>
+      <w:pPr>
+        <w:spacing w:before="0" w:after="0" w:line="276"/>
+        <w:ind w:right="0" w:left="720" w:firstLine="0"/>
+        <w:jc w:val="left"/>
+        <w:rPr>
+          <w:rFonts w:ascii="Arial" w:hAnsi="Arial" w:cs="Arial" w:eastAsia="Arial"/>
+          <w:color w:val="000000"/>
+          <w:spacing w:val="0"/>
+          <w:position w:val="0"/>
+          <w:sz w:val="22"/>
+          <w:shd w:fill="auto" w:val="clear"/>
+        </w:rPr>
+      </w:pPr>
+    </w:p>
+    <w:p>
+      <w:pPr>
+        <w:spacing w:before="0" w:after="0" w:line="276"/>
+        <w:ind w:right="0" w:left="0" w:firstLine="0"/>
+        <w:jc w:val="left"/>
+        <w:rPr>
+          <w:rFonts w:ascii="Arial" w:hAnsi="Arial" w:cs="Arial" w:eastAsia="Arial"/>
+          <w:b/>
+          <w:color w:val="000000"/>
+          <w:spacing w:val="0"/>
+          <w:position w:val="0"/>
+          <w:sz w:val="22"/>
+          <w:shd w:fill="FF00FF" w:val="clear"/>
+        </w:rPr>
+      </w:pPr>
+      <w:r>
+        <w:rPr>
+          <w:rFonts w:ascii="Arial" w:hAnsi="Arial" w:cs="Arial" w:eastAsia="Arial"/>
+          <w:b/>
+          <w:color w:val="000000"/>
+          <w:spacing w:val="0"/>
+          <w:position w:val="0"/>
+          <w:sz w:val="24"/>
+          <w:shd w:fill="FF00FF" w:val="clear"/>
+        </w:rPr>
+        <w:t xml:space="preserve">4) Registered user can reserve 1 chosen unoccupied electric car for up to 1 hour.</w:t>
       </w:r>
     </w:p>
     <w:p>
@@ -1781,16 +1780,6 @@
         <w:jc w:val="left"/>
         <w:rPr>
           <w:rFonts w:ascii="Arial" w:hAnsi="Arial" w:cs="Arial" w:eastAsia="Arial"/>
-          <w:color w:val="000000"/>
-          <w:spacing w:val="0"/>
-          <w:position w:val="0"/>
-          <w:sz w:val="22"/>
-          <w:shd w:fill="auto" w:val="clear"/>
-        </w:rPr>
-      </w:pPr>
-      <w:r>
-        <w:rPr>
-          <w:rFonts w:ascii="Arial" w:hAnsi="Arial" w:cs="Arial" w:eastAsia="Arial"/>
           <w:i/>
           <w:color w:val="000000"/>
           <w:spacing w:val="0"/>
@@ -1798,6 +1787,460 @@
           <w:sz w:val="24"/>
           <w:shd w:fill="auto" w:val="clear"/>
         </w:rPr>
+      </w:pPr>
+      <w:r>
+        <w:rPr>
+          <w:rFonts w:ascii="Arial" w:hAnsi="Arial" w:cs="Arial" w:eastAsia="Arial"/>
+          <w:i/>
+          <w:color w:val="000000"/>
+          <w:spacing w:val="0"/>
+          <w:position w:val="0"/>
+          <w:sz w:val="24"/>
+          <w:shd w:fill="auto" w:val="clear"/>
+        </w:rPr>
+        <w:t xml:space="preserve">Reqs:</w:t>
+      </w:r>
+    </w:p>
+    <w:p>
+      <w:pPr>
+        <w:spacing w:before="0" w:after="0" w:line="276"/>
+        <w:ind w:right="0" w:left="720" w:firstLine="0"/>
+        <w:jc w:val="left"/>
+        <w:rPr>
+          <w:rFonts w:ascii="Arial" w:hAnsi="Arial" w:cs="Arial" w:eastAsia="Arial"/>
+          <w:color w:val="000000"/>
+          <w:spacing w:val="0"/>
+          <w:position w:val="0"/>
+          <w:sz w:val="22"/>
+          <w:shd w:fill="auto" w:val="clear"/>
+        </w:rPr>
+      </w:pPr>
+      <w:r>
+        <w:rPr>
+          <w:rFonts w:ascii="Arial" w:hAnsi="Arial" w:cs="Arial" w:eastAsia="Arial"/>
+          <w:color w:val="000000"/>
+          <w:spacing w:val="0"/>
+          <w:position w:val="0"/>
+          <w:sz w:val="24"/>
+          <w:shd w:fill="auto" w:val="clear"/>
+        </w:rPr>
+        <w:t xml:space="preserve">- System must provide 3 states of occupation to each car: reserved, occupied, available </w:t>
+      </w:r>
+    </w:p>
+    <w:p>
+      <w:pPr>
+        <w:spacing w:before="0" w:after="0" w:line="276"/>
+        <w:ind w:right="0" w:left="720" w:firstLine="0"/>
+        <w:jc w:val="left"/>
+        <w:rPr>
+          <w:rFonts w:ascii="Arial" w:hAnsi="Arial" w:cs="Arial" w:eastAsia="Arial"/>
+          <w:color w:val="000000"/>
+          <w:spacing w:val="0"/>
+          <w:position w:val="0"/>
+          <w:sz w:val="22"/>
+          <w:shd w:fill="auto" w:val="clear"/>
+        </w:rPr>
+      </w:pPr>
+      <w:r>
+        <w:rPr>
+          <w:rFonts w:ascii="Arial" w:hAnsi="Arial" w:cs="Arial" w:eastAsia="Arial"/>
+          <w:color w:val="000000"/>
+          <w:spacing w:val="0"/>
+          <w:position w:val="0"/>
+          <w:sz w:val="24"/>
+          <w:shd w:fill="auto" w:val="clear"/>
+        </w:rPr>
+        <w:t xml:space="preserve">- when 1 hour after reservation is up, system must state that the car is available</w:t>
+      </w:r>
+    </w:p>
+    <w:p>
+      <w:pPr>
+        <w:spacing w:before="0" w:after="0" w:line="276"/>
+        <w:ind w:right="0" w:left="720" w:firstLine="0"/>
+        <w:jc w:val="left"/>
+        <w:rPr>
+          <w:rFonts w:ascii="Arial" w:hAnsi="Arial" w:cs="Arial" w:eastAsia="Arial"/>
+          <w:color w:val="000000"/>
+          <w:spacing w:val="0"/>
+          <w:position w:val="0"/>
+          <w:sz w:val="22"/>
+          <w:shd w:fill="auto" w:val="clear"/>
+        </w:rPr>
+      </w:pPr>
+      <w:r>
+        <w:rPr>
+          <w:rFonts w:ascii="Arial" w:hAnsi="Arial" w:cs="Arial" w:eastAsia="Arial"/>
+          <w:color w:val="000000"/>
+          <w:spacing w:val="0"/>
+          <w:position w:val="0"/>
+          <w:sz w:val="24"/>
+          <w:shd w:fill="auto" w:val="clear"/>
+        </w:rPr>
+        <w:t xml:space="preserve">- when 1 hour after reservation is up, system must charge user for 1 euro</w:t>
+      </w:r>
+    </w:p>
+    <w:p>
+      <w:pPr>
+        <w:spacing w:before="0" w:after="0" w:line="276"/>
+        <w:ind w:right="0" w:left="720" w:firstLine="0"/>
+        <w:jc w:val="left"/>
+        <w:rPr>
+          <w:rFonts w:ascii="Arial" w:hAnsi="Arial" w:cs="Arial" w:eastAsia="Arial"/>
+          <w:color w:val="000000"/>
+          <w:spacing w:val="0"/>
+          <w:position w:val="0"/>
+          <w:sz w:val="22"/>
+          <w:shd w:fill="auto" w:val="clear"/>
+        </w:rPr>
+      </w:pPr>
+      <w:r>
+        <w:rPr>
+          <w:rFonts w:ascii="Arial" w:hAnsi="Arial" w:cs="Arial" w:eastAsia="Arial"/>
+          <w:color w:val="000000"/>
+          <w:spacing w:val="0"/>
+          <w:position w:val="0"/>
+          <w:sz w:val="24"/>
+          <w:shd w:fill="auto" w:val="clear"/>
+        </w:rPr>
+        <w:t xml:space="preserve">- the system must state that the car is occupied</w:t>
+      </w:r>
+      <w:r>
+        <w:rPr>
+          <w:rFonts w:ascii="Arial" w:hAnsi="Arial" w:cs="Arial" w:eastAsia="Arial"/>
+          <w:color w:val="4A86E8"/>
+          <w:spacing w:val="0"/>
+          <w:position w:val="0"/>
+          <w:sz w:val="24"/>
+          <w:shd w:fill="auto" w:val="clear"/>
+        </w:rPr>
+        <w:t xml:space="preserve"> </w:t>
+      </w:r>
+      <w:r>
+        <w:rPr>
+          <w:rFonts w:ascii="Arial" w:hAnsi="Arial" w:cs="Arial" w:eastAsia="Arial"/>
+          <w:color w:val="000000"/>
+          <w:spacing w:val="0"/>
+          <w:position w:val="0"/>
+          <w:sz w:val="24"/>
+          <w:shd w:fill="auto" w:val="clear"/>
+        </w:rPr>
+        <w:t xml:space="preserve">when user starts engine (not correct, as user can start engine from any point by using the app). watch </w:t>
+      </w:r>
+      <w:r>
+        <w:rPr>
+          <w:rFonts w:ascii="Arial" w:hAnsi="Arial" w:cs="Arial" w:eastAsia="Arial"/>
+          <w:i/>
+          <w:color w:val="000000"/>
+          <w:spacing w:val="0"/>
+          <w:position w:val="0"/>
+          <w:sz w:val="24"/>
+          <w:shd w:fill="auto" w:val="clear"/>
+        </w:rPr>
+        <w:t xml:space="preserve">scenario 1 </w:t>
+      </w:r>
+    </w:p>
+    <w:p>
+      <w:pPr>
+        <w:spacing w:before="0" w:after="0" w:line="276"/>
+        <w:ind w:right="0" w:left="720" w:firstLine="0"/>
+        <w:jc w:val="left"/>
+        <w:rPr>
+          <w:rFonts w:ascii="Arial" w:hAnsi="Arial" w:cs="Arial" w:eastAsia="Arial"/>
+          <w:color w:val="000000"/>
+          <w:spacing w:val="0"/>
+          <w:position w:val="0"/>
+          <w:sz w:val="22"/>
+          <w:shd w:fill="auto" w:val="clear"/>
+        </w:rPr>
+      </w:pPr>
+      <w:r>
+        <w:rPr>
+          <w:rFonts w:ascii="Arial" w:hAnsi="Arial" w:cs="Arial" w:eastAsia="Arial"/>
+          <w:color w:val="000000"/>
+          <w:spacing w:val="0"/>
+          <w:position w:val="0"/>
+          <w:sz w:val="24"/>
+          <w:shd w:fill="auto" w:val="clear"/>
+        </w:rPr>
+        <w:t xml:space="preserve">- buttons can only be used, when user’s GPS location states that he is near the car </w:t>
+      </w:r>
+      <w:r>
+        <w:rPr>
+          <w:rFonts w:ascii="Arial" w:hAnsi="Arial" w:cs="Arial" w:eastAsia="Arial"/>
+          <w:color w:val="FF0000"/>
+          <w:spacing w:val="0"/>
+          <w:position w:val="0"/>
+          <w:sz w:val="24"/>
+          <w:shd w:fill="auto" w:val="clear"/>
+        </w:rPr>
+        <w:t xml:space="preserve">(problem of car theft</w:t>
+      </w:r>
+      <w:r>
+        <w:rPr>
+          <w:rFonts w:ascii="Arial" w:hAnsi="Arial" w:cs="Arial" w:eastAsia="Arial"/>
+          <w:color w:val="000000"/>
+          <w:spacing w:val="0"/>
+          <w:position w:val="0"/>
+          <w:sz w:val="24"/>
+          <w:shd w:fill="auto" w:val="clear"/>
+        </w:rPr>
+        <w:t xml:space="preserve"> </w:t>
+      </w:r>
+      <w:r>
+        <w:rPr>
+          <w:rFonts w:ascii="Arial" w:hAnsi="Arial" w:cs="Arial" w:eastAsia="Arial"/>
+          <w:color w:val="FF00FF"/>
+          <w:spacing w:val="0"/>
+          <w:position w:val="0"/>
+          <w:sz w:val="24"/>
+          <w:shd w:fill="auto" w:val="clear"/>
+        </w:rPr>
+        <w:t xml:space="preserve">is reduced, watch scenario 2)</w:t>
+      </w:r>
+    </w:p>
+    <w:p>
+      <w:pPr>
+        <w:spacing w:before="0" w:after="0" w:line="276"/>
+        <w:ind w:right="0" w:left="720" w:firstLine="0"/>
+        <w:jc w:val="left"/>
+        <w:rPr>
+          <w:rFonts w:ascii="Arial" w:hAnsi="Arial" w:cs="Arial" w:eastAsia="Arial"/>
+          <w:color w:val="000000"/>
+          <w:spacing w:val="0"/>
+          <w:position w:val="0"/>
+          <w:sz w:val="22"/>
+          <w:shd w:fill="auto" w:val="clear"/>
+        </w:rPr>
+      </w:pPr>
+      <w:r>
+        <w:rPr>
+          <w:rFonts w:ascii="Arial" w:hAnsi="Arial" w:cs="Arial" w:eastAsia="Arial"/>
+          <w:color w:val="000000"/>
+          <w:spacing w:val="0"/>
+          <w:position w:val="0"/>
+          <w:sz w:val="24"/>
+          <w:shd w:fill="auto" w:val="clear"/>
+        </w:rPr>
+        <w:t xml:space="preserve">- engine must be started from app by pressing special button.</w:t>
+      </w:r>
+    </w:p>
+    <w:p>
+      <w:pPr>
+        <w:spacing w:before="0" w:after="0" w:line="276"/>
+        <w:ind w:right="0" w:left="720" w:firstLine="0"/>
+        <w:jc w:val="left"/>
+        <w:rPr>
+          <w:rFonts w:ascii="Arial" w:hAnsi="Arial" w:cs="Arial" w:eastAsia="Arial"/>
+          <w:color w:val="000000"/>
+          <w:spacing w:val="0"/>
+          <w:position w:val="0"/>
+          <w:sz w:val="22"/>
+          <w:shd w:fill="auto" w:val="clear"/>
+        </w:rPr>
+      </w:pPr>
+      <w:r>
+        <w:rPr>
+          <w:rFonts w:ascii="Arial" w:hAnsi="Arial" w:cs="Arial" w:eastAsia="Arial"/>
+          <w:color w:val="000000"/>
+          <w:spacing w:val="0"/>
+          <w:position w:val="0"/>
+          <w:sz w:val="24"/>
+          <w:shd w:fill="auto" w:val="clear"/>
+        </w:rPr>
+        <w:t xml:space="preserve">- app buttons can be used only when the user </w:t>
+      </w:r>
+    </w:p>
+    <w:p>
+      <w:pPr>
+        <w:spacing w:before="0" w:after="0" w:line="276"/>
+        <w:ind w:right="0" w:left="720" w:firstLine="0"/>
+        <w:jc w:val="left"/>
+        <w:rPr>
+          <w:rFonts w:ascii="Arial" w:hAnsi="Arial" w:cs="Arial" w:eastAsia="Arial"/>
+          <w:color w:val="000000"/>
+          <w:spacing w:val="0"/>
+          <w:position w:val="0"/>
+          <w:sz w:val="22"/>
+          <w:shd w:fill="auto" w:val="clear"/>
+        </w:rPr>
+      </w:pPr>
+    </w:p>
+    <w:p>
+      <w:pPr>
+        <w:spacing w:before="0" w:after="0" w:line="276"/>
+        <w:ind w:right="0" w:left="0" w:firstLine="0"/>
+        <w:jc w:val="left"/>
+        <w:rPr>
+          <w:rFonts w:ascii="Arial" w:hAnsi="Arial" w:cs="Arial" w:eastAsia="Arial"/>
+          <w:b/>
+          <w:color w:val="000000"/>
+          <w:spacing w:val="0"/>
+          <w:position w:val="0"/>
+          <w:sz w:val="22"/>
+          <w:shd w:fill="auto" w:val="clear"/>
+        </w:rPr>
+      </w:pPr>
+      <w:r>
+        <w:rPr>
+          <w:rFonts w:ascii="Arial" w:hAnsi="Arial" w:cs="Arial" w:eastAsia="Arial"/>
+          <w:b/>
+          <w:color w:val="000000"/>
+          <w:spacing w:val="0"/>
+          <w:position w:val="0"/>
+          <w:sz w:val="24"/>
+          <w:shd w:fill="auto" w:val="clear"/>
+        </w:rPr>
+        <w:t xml:space="preserve">5)</w:t>
+      </w:r>
+      <w:r>
+        <w:rPr>
+          <w:rFonts w:ascii="Arial" w:hAnsi="Arial" w:cs="Arial" w:eastAsia="Arial"/>
+          <w:color w:val="000000"/>
+          <w:spacing w:val="0"/>
+          <w:position w:val="0"/>
+          <w:sz w:val="24"/>
+          <w:shd w:fill="auto" w:val="clear"/>
+        </w:rPr>
+        <w:t xml:space="preserve"> </w:t>
+      </w:r>
+      <w:r>
+        <w:rPr>
+          <w:rFonts w:ascii="Arial" w:hAnsi="Arial" w:cs="Arial" w:eastAsia="Arial"/>
+          <w:b/>
+          <w:color w:val="000000"/>
+          <w:spacing w:val="0"/>
+          <w:position w:val="0"/>
+          <w:sz w:val="24"/>
+          <w:shd w:fill="auto" w:val="clear"/>
+        </w:rPr>
+        <w:t xml:space="preserve">User can park the car for later usage without missing the “occupied” status.</w:t>
+      </w:r>
+    </w:p>
+    <w:p>
+      <w:pPr>
+        <w:spacing w:before="0" w:after="0" w:line="276"/>
+        <w:ind w:right="0" w:left="360" w:firstLine="0"/>
+        <w:jc w:val="left"/>
+        <w:rPr>
+          <w:rFonts w:ascii="Arial" w:hAnsi="Arial" w:cs="Arial" w:eastAsia="Arial"/>
+          <w:color w:val="000000"/>
+          <w:spacing w:val="0"/>
+          <w:position w:val="0"/>
+          <w:sz w:val="22"/>
+          <w:shd w:fill="auto" w:val="clear"/>
+        </w:rPr>
+      </w:pPr>
+      <w:r>
+        <w:rPr>
+          <w:rFonts w:ascii="Arial" w:hAnsi="Arial" w:cs="Arial" w:eastAsia="Arial"/>
+          <w:i/>
+          <w:color w:val="000000"/>
+          <w:spacing w:val="0"/>
+          <w:position w:val="0"/>
+          <w:sz w:val="24"/>
+          <w:shd w:fill="auto" w:val="clear"/>
+        </w:rPr>
+        <w:t xml:space="preserve">Reqs:</w:t>
+      </w:r>
+    </w:p>
+    <w:p>
+      <w:pPr>
+        <w:spacing w:before="0" w:after="0" w:line="276"/>
+        <w:ind w:right="0" w:left="720" w:firstLine="0"/>
+        <w:jc w:val="left"/>
+        <w:rPr>
+          <w:rFonts w:ascii="Arial" w:hAnsi="Arial" w:cs="Arial" w:eastAsia="Arial"/>
+          <w:color w:val="000000"/>
+          <w:spacing w:val="0"/>
+          <w:position w:val="0"/>
+          <w:sz w:val="22"/>
+          <w:shd w:fill="auto" w:val="clear"/>
+        </w:rPr>
+      </w:pPr>
+      <w:r>
+        <w:rPr>
+          <w:rFonts w:ascii="Arial" w:hAnsi="Arial" w:cs="Arial" w:eastAsia="Arial"/>
+          <w:color w:val="000000"/>
+          <w:spacing w:val="0"/>
+          <w:position w:val="0"/>
+          <w:sz w:val="24"/>
+          <w:shd w:fill="auto" w:val="clear"/>
+        </w:rPr>
+        <w:t xml:space="preserve">- the system must charge user less, when the engine is turned off</w:t>
+      </w:r>
+    </w:p>
+    <w:p>
+      <w:pPr>
+        <w:spacing w:before="0" w:after="0" w:line="276"/>
+        <w:ind w:right="0" w:left="720" w:firstLine="0"/>
+        <w:jc w:val="left"/>
+        <w:rPr>
+          <w:rFonts w:ascii="Arial" w:hAnsi="Arial" w:cs="Arial" w:eastAsia="Arial"/>
+          <w:color w:val="000000"/>
+          <w:spacing w:val="0"/>
+          <w:position w:val="0"/>
+          <w:sz w:val="22"/>
+          <w:shd w:fill="auto" w:val="clear"/>
+        </w:rPr>
+      </w:pPr>
+      <w:r>
+        <w:rPr>
+          <w:rFonts w:ascii="Arial" w:hAnsi="Arial" w:cs="Arial" w:eastAsia="Arial"/>
+          <w:color w:val="000000"/>
+          <w:spacing w:val="0"/>
+          <w:position w:val="0"/>
+          <w:sz w:val="24"/>
+          <w:shd w:fill="auto" w:val="clear"/>
+        </w:rPr>
+        <w:t xml:space="preserve">- user must have an opportunity to “tell” the system that he </w:t>
+      </w:r>
+      <w:r>
+        <w:rPr>
+          <w:rFonts w:ascii="Arial" w:hAnsi="Arial" w:cs="Arial" w:eastAsia="Arial"/>
+          <w:color w:val="FF0000"/>
+          <w:spacing w:val="0"/>
+          <w:position w:val="0"/>
+          <w:sz w:val="24"/>
+          <w:shd w:fill="auto" w:val="clear"/>
+        </w:rPr>
+        <w:t xml:space="preserve">quitted</w:t>
+      </w:r>
+      <w:r>
+        <w:rPr>
+          <w:rFonts w:ascii="Arial" w:hAnsi="Arial" w:cs="Arial" w:eastAsia="Arial"/>
+          <w:color w:val="000000"/>
+          <w:spacing w:val="0"/>
+          <w:position w:val="0"/>
+          <w:sz w:val="24"/>
+          <w:shd w:fill="auto" w:val="clear"/>
+        </w:rPr>
+        <w:t xml:space="preserve"> using the car</w:t>
+      </w:r>
+    </w:p>
+    <w:p>
+      <w:pPr>
+        <w:spacing w:before="0" w:after="0" w:line="276"/>
+        <w:ind w:right="0" w:left="360" w:firstLine="0"/>
+        <w:jc w:val="left"/>
+        <w:rPr>
+          <w:rFonts w:ascii="Arial" w:hAnsi="Arial" w:cs="Arial" w:eastAsia="Arial"/>
+          <w:color w:val="000000"/>
+          <w:spacing w:val="0"/>
+          <w:position w:val="0"/>
+          <w:sz w:val="22"/>
+          <w:shd w:fill="auto" w:val="clear"/>
+        </w:rPr>
+      </w:pPr>
+      <w:r>
+        <w:rPr>
+          <w:rFonts w:ascii="Arial" w:hAnsi="Arial" w:cs="Arial" w:eastAsia="Arial"/>
+          <w:i/>
+          <w:color w:val="000000"/>
+          <w:spacing w:val="0"/>
+          <w:position w:val="0"/>
+          <w:sz w:val="24"/>
+          <w:shd w:fill="auto" w:val="clear"/>
+        </w:rPr>
         <w:t xml:space="preserve">Da:</w:t>
       </w:r>
     </w:p>
@@ -1824,50 +2267,7 @@
           <w:sz w:val="24"/>
           <w:shd w:fill="auto" w:val="clear"/>
         </w:rPr>
-        <w:t xml:space="preserve">- all electric cars have battery fulness sensors</w:t>
-      </w:r>
-    </w:p>
-    <w:p>
-      <w:pPr>
-        <w:spacing w:before="0" w:after="0" w:line="276"/>
-        <w:ind w:right="0" w:left="720" w:firstLine="0"/>
-        <w:jc w:val="left"/>
-        <w:rPr>
-          <w:rFonts w:ascii="Arial" w:hAnsi="Arial" w:cs="Arial" w:eastAsia="Arial"/>
-          <w:color w:val="000000"/>
-          <w:spacing w:val="0"/>
-          <w:position w:val="0"/>
-          <w:sz w:val="22"/>
-          <w:shd w:fill="auto" w:val="clear"/>
-        </w:rPr>
-      </w:pPr>
-    </w:p>
-    <w:p>
-      <w:pPr>
-        <w:spacing w:before="0" w:after="0" w:line="276"/>
-        <w:ind w:right="0" w:left="0" w:firstLine="0"/>
-        <w:jc w:val="left"/>
-        <w:rPr>
-          <w:rFonts w:ascii="Arial" w:hAnsi="Arial" w:cs="Arial" w:eastAsia="Arial"/>
-          <w:b/>
-          <w:color w:val="000000"/>
-          <w:spacing w:val="0"/>
-          <w:position w:val="0"/>
-          <w:sz w:val="22"/>
-          <w:shd w:fill="FF00FF" w:val="clear"/>
-        </w:rPr>
-      </w:pPr>
-      <w:r>
-        <w:rPr>
-          <w:rFonts w:ascii="Arial" w:hAnsi="Arial" w:cs="Arial" w:eastAsia="Arial"/>
-          <w:b/>
-          <w:color w:val="000000"/>
-          <w:spacing w:val="0"/>
-          <w:position w:val="0"/>
-          <w:sz w:val="24"/>
-          <w:shd w:fill="FF00FF" w:val="clear"/>
-        </w:rPr>
-        <w:t xml:space="preserve">4) Registered user can reserve 1 chosen unoccupied electric car for up to 1 hour.</w:t>
+        <w:t xml:space="preserve">- cars have detectors that states whether the engine is working or not </w:t>
       </w:r>
     </w:p>
     <w:p>
@@ -1884,100 +2284,37 @@
           <w:shd w:fill="auto" w:val="clear"/>
         </w:rPr>
       </w:pPr>
-      <w:r>
-        <w:rPr>
-          <w:rFonts w:ascii="Arial" w:hAnsi="Arial" w:cs="Arial" w:eastAsia="Arial"/>
-          <w:i/>
-          <w:color w:val="000000"/>
-          <w:spacing w:val="0"/>
-          <w:position w:val="0"/>
-          <w:sz w:val="24"/>
-          <w:shd w:fill="auto" w:val="clear"/>
-        </w:rPr>
-        <w:t xml:space="preserve">Reqs:</w:t>
-      </w:r>
-    </w:p>
-    <w:p>
-      <w:pPr>
-        <w:spacing w:before="0" w:after="0" w:line="276"/>
-        <w:ind w:right="0" w:left="720" w:firstLine="0"/>
-        <w:jc w:val="left"/>
-        <w:rPr>
-          <w:rFonts w:ascii="Arial" w:hAnsi="Arial" w:cs="Arial" w:eastAsia="Arial"/>
-          <w:color w:val="000000"/>
-          <w:spacing w:val="0"/>
-          <w:position w:val="0"/>
-          <w:sz w:val="22"/>
-          <w:shd w:fill="auto" w:val="clear"/>
-        </w:rPr>
-      </w:pPr>
-      <w:r>
-        <w:rPr>
-          <w:rFonts w:ascii="Arial" w:hAnsi="Arial" w:cs="Arial" w:eastAsia="Arial"/>
-          <w:color w:val="000000"/>
-          <w:spacing w:val="0"/>
-          <w:position w:val="0"/>
-          <w:sz w:val="24"/>
-          <w:shd w:fill="auto" w:val="clear"/>
-        </w:rPr>
-        <w:t xml:space="preserve">- when 1 hour after reservation is up, system must state that the car is now available</w:t>
-      </w:r>
-    </w:p>
-    <w:p>
-      <w:pPr>
-        <w:spacing w:before="0" w:after="0" w:line="276"/>
-        <w:ind w:right="0" w:left="720" w:firstLine="0"/>
-        <w:jc w:val="left"/>
-        <w:rPr>
-          <w:rFonts w:ascii="Arial" w:hAnsi="Arial" w:cs="Arial" w:eastAsia="Arial"/>
-          <w:color w:val="000000"/>
-          <w:spacing w:val="0"/>
-          <w:position w:val="0"/>
-          <w:sz w:val="22"/>
-          <w:shd w:fill="auto" w:val="clear"/>
-        </w:rPr>
-      </w:pPr>
-      <w:r>
-        <w:rPr>
-          <w:rFonts w:ascii="Arial" w:hAnsi="Arial" w:cs="Arial" w:eastAsia="Arial"/>
-          <w:color w:val="000000"/>
-          <w:spacing w:val="0"/>
-          <w:position w:val="0"/>
-          <w:sz w:val="24"/>
-          <w:shd w:fill="auto" w:val="clear"/>
-        </w:rPr>
-        <w:t xml:space="preserve">- when 1 hour after reservation is up, system charges user for 1 euro</w:t>
-      </w:r>
-    </w:p>
-    <w:p>
-      <w:pPr>
-        <w:spacing w:before="0" w:after="0" w:line="276"/>
-        <w:ind w:right="0" w:left="720" w:firstLine="0"/>
-        <w:jc w:val="left"/>
-        <w:rPr>
-          <w:rFonts w:ascii="Arial" w:hAnsi="Arial" w:cs="Arial" w:eastAsia="Arial"/>
-          <w:color w:val="000000"/>
-          <w:spacing w:val="0"/>
-          <w:position w:val="0"/>
-          <w:sz w:val="22"/>
-          <w:shd w:fill="auto" w:val="clear"/>
-        </w:rPr>
-      </w:pPr>
-      <w:r>
-        <w:rPr>
-          <w:rFonts w:ascii="Arial" w:hAnsi="Arial" w:cs="Arial" w:eastAsia="Arial"/>
-          <w:color w:val="000000"/>
-          <w:spacing w:val="0"/>
-          <w:position w:val="0"/>
-          <w:sz w:val="24"/>
-          <w:shd w:fill="auto" w:val="clear"/>
-        </w:rPr>
-        <w:t xml:space="preserve">- the system states that the car is occupied</w:t>
-      </w:r>
-      <w:r>
-        <w:rPr>
-          <w:rFonts w:ascii="Arial" w:hAnsi="Arial" w:cs="Arial" w:eastAsia="Arial"/>
-          <w:color w:val="4A86E8"/>
+    </w:p>
+    <w:p>
+      <w:pPr>
+        <w:spacing w:before="0" w:after="0" w:line="276"/>
+        <w:ind w:right="0" w:left="0" w:firstLine="0"/>
+        <w:jc w:val="left"/>
+        <w:rPr>
+          <w:rFonts w:ascii="Arial" w:hAnsi="Arial" w:cs="Arial" w:eastAsia="Arial"/>
+          <w:color w:val="000000"/>
+          <w:spacing w:val="0"/>
+          <w:position w:val="0"/>
+          <w:sz w:val="22"/>
+          <w:shd w:fill="auto" w:val="clear"/>
+        </w:rPr>
+      </w:pPr>
+      <w:r>
+        <w:rPr>
+          <w:rFonts w:ascii="Arial" w:hAnsi="Arial" w:cs="Arial" w:eastAsia="Arial"/>
+          <w:b/>
+          <w:color w:val="000000"/>
+          <w:spacing w:val="0"/>
+          <w:position w:val="0"/>
+          <w:sz w:val="24"/>
+          <w:shd w:fill="auto" w:val="clear"/>
+        </w:rPr>
+        <w:t xml:space="preserve">6)</w:t>
+      </w:r>
+      <w:r>
+        <w:rPr>
+          <w:rFonts w:ascii="Arial" w:hAnsi="Arial" w:cs="Arial" w:eastAsia="Arial"/>
+          <w:color w:val="000000"/>
           <w:spacing w:val="0"/>
           <w:position w:val="0"/>
           <w:sz w:val="24"/>
@@ -1988,554 +2325,14 @@
       <w:r>
         <w:rPr>
           <w:rFonts w:ascii="Arial" w:hAnsi="Arial" w:cs="Arial" w:eastAsia="Arial"/>
-          <w:color w:val="000000"/>
-          <w:spacing w:val="0"/>
-          <w:position w:val="0"/>
-          <w:sz w:val="24"/>
-          <w:shd w:fill="auto" w:val="clear"/>
-        </w:rPr>
-        <w:t xml:space="preserve">when user starts engine (not correct, as user can start engine from any point by using the app)</w:t>
-      </w:r>
-    </w:p>
-    <w:p>
-      <w:pPr>
-        <w:spacing w:before="0" w:after="0" w:line="276"/>
-        <w:ind w:right="0" w:left="0" w:firstLine="0"/>
-        <w:jc w:val="left"/>
-        <w:rPr>
-          <w:rFonts w:ascii="Arial" w:hAnsi="Arial" w:cs="Arial" w:eastAsia="Arial"/>
-          <w:color w:val="000000"/>
-          <w:spacing w:val="0"/>
-          <w:position w:val="0"/>
-          <w:sz w:val="22"/>
-          <w:shd w:fill="auto" w:val="clear"/>
-        </w:rPr>
-      </w:pPr>
-      <w:r>
-        <w:rPr>
-          <w:rFonts w:ascii="Arial" w:hAnsi="Arial" w:cs="Arial" w:eastAsia="Arial"/>
-          <w:i/>
-          <w:color w:val="000000"/>
-          <w:spacing w:val="0"/>
-          <w:position w:val="0"/>
-          <w:sz w:val="24"/>
-          <w:shd w:fill="auto" w:val="clear"/>
-        </w:rPr>
-        <w:t xml:space="preserve">Scenario:</w:t>
-      </w:r>
-    </w:p>
-    <w:p>
-      <w:pPr>
-        <w:spacing w:before="0" w:after="0" w:line="276"/>
-        <w:ind w:right="0" w:left="0" w:firstLine="0"/>
-        <w:jc w:val="left"/>
-        <w:rPr>
-          <w:rFonts w:ascii="Arial" w:hAnsi="Arial" w:cs="Arial" w:eastAsia="Arial"/>
-          <w:color w:val="000000"/>
-          <w:spacing w:val="0"/>
-          <w:position w:val="0"/>
-          <w:sz w:val="22"/>
-          <w:shd w:fill="auto" w:val="clear"/>
-        </w:rPr>
-      </w:pPr>
-      <w:r>
-        <w:rPr>
-          <w:rFonts w:ascii="Arial" w:hAnsi="Arial" w:cs="Arial" w:eastAsia="Arial"/>
-          <w:color w:val="000000"/>
-          <w:spacing w:val="0"/>
-          <w:position w:val="0"/>
-          <w:sz w:val="24"/>
-          <w:shd w:fill="auto" w:val="clear"/>
-        </w:rPr>
-        <w:tab/>
-      </w:r>
-      <w:r>
-        <w:rPr>
-          <w:rFonts w:ascii="Arial" w:hAnsi="Arial" w:cs="Arial" w:eastAsia="Arial"/>
-          <w:i/>
-          <w:color w:val="000000"/>
-          <w:spacing w:val="0"/>
-          <w:position w:val="0"/>
-          <w:sz w:val="24"/>
-          <w:shd w:fill="auto" w:val="clear"/>
-        </w:rPr>
-        <w:t xml:space="preserve">John reserved the car from the app and is up to be late for “occupying” the car and willing to avoid being charged and lose the reservation. He presses the “start/kill engine” button being far from car, thus occupies it. </w:t>
-      </w:r>
-    </w:p>
-    <w:p>
-      <w:pPr>
-        <w:spacing w:before="0" w:after="0" w:line="276"/>
-        <w:ind w:right="0" w:left="0" w:firstLine="0"/>
-        <w:jc w:val="left"/>
-        <w:rPr>
-          <w:rFonts w:ascii="Arial" w:hAnsi="Arial" w:cs="Arial" w:eastAsia="Arial"/>
-          <w:color w:val="000000"/>
-          <w:spacing w:val="0"/>
-          <w:position w:val="0"/>
-          <w:sz w:val="22"/>
-          <w:shd w:fill="auto" w:val="clear"/>
-        </w:rPr>
-      </w:pPr>
-      <w:r>
-        <w:rPr>
-          <w:rFonts w:ascii="Arial" w:hAnsi="Arial" w:cs="Arial" w:eastAsia="Arial"/>
-          <w:i/>
-          <w:color w:val="000000"/>
-          <w:spacing w:val="0"/>
-          <w:position w:val="0"/>
-          <w:sz w:val="24"/>
-          <w:shd w:fill="auto" w:val="clear"/>
-        </w:rPr>
-        <w:tab/>
-        <w:t xml:space="preserve">Solution:</w:t>
-      </w:r>
-    </w:p>
-    <w:p>
-      <w:pPr>
-        <w:spacing w:before="0" w:after="0" w:line="276"/>
-        <w:ind w:right="0" w:left="0" w:firstLine="0"/>
-        <w:jc w:val="left"/>
-        <w:rPr>
-          <w:rFonts w:ascii="Arial" w:hAnsi="Arial" w:cs="Arial" w:eastAsia="Arial"/>
-          <w:color w:val="000000"/>
-          <w:spacing w:val="0"/>
-          <w:position w:val="0"/>
-          <w:sz w:val="22"/>
-          <w:shd w:fill="auto" w:val="clear"/>
-        </w:rPr>
-      </w:pPr>
-      <w:r>
-        <w:rPr>
-          <w:rFonts w:ascii="Arial" w:hAnsi="Arial" w:cs="Arial" w:eastAsia="Arial"/>
-          <w:i/>
-          <w:color w:val="000000"/>
-          <w:spacing w:val="0"/>
-          <w:position w:val="0"/>
-          <w:sz w:val="24"/>
-          <w:shd w:fill="auto" w:val="clear"/>
-        </w:rPr>
-        <w:tab/>
-        <w:t xml:space="preserve">App buttons can be used only when the user is nearby the car. Engine starts not from app, but on the console in the car, using the same password, that user uses in the app. </w:t>
-      </w:r>
-      <w:r>
-        <w:rPr>
-          <w:rFonts w:ascii="Arial" w:hAnsi="Arial" w:cs="Arial" w:eastAsia="Arial"/>
-          <w:i/>
-          <w:color w:val="FF0000"/>
-          <w:spacing w:val="0"/>
-          <w:position w:val="0"/>
-          <w:sz w:val="24"/>
-          <w:shd w:fill="auto" w:val="clear"/>
-        </w:rPr>
-        <w:t xml:space="preserve">Not good. </w:t>
-      </w:r>
-      <w:r>
-        <w:rPr>
-          <w:rFonts w:ascii="Arial" w:hAnsi="Arial" w:cs="Arial" w:eastAsia="Arial"/>
-          <w:i/>
-          <w:color w:val="FF00FF"/>
-          <w:spacing w:val="0"/>
-          <w:position w:val="0"/>
-          <w:sz w:val="24"/>
-          <w:shd w:fill="auto" w:val="clear"/>
-        </w:rPr>
-        <w:t xml:space="preserve">Explained in the goal 6)</w:t>
-      </w:r>
-    </w:p>
-    <w:p>
-      <w:pPr>
-        <w:spacing w:before="0" w:after="0" w:line="276"/>
-        <w:ind w:right="0" w:left="720" w:firstLine="0"/>
-        <w:jc w:val="left"/>
-        <w:rPr>
-          <w:rFonts w:ascii="Arial" w:hAnsi="Arial" w:cs="Arial" w:eastAsia="Arial"/>
-          <w:color w:val="000000"/>
-          <w:spacing w:val="0"/>
-          <w:position w:val="0"/>
-          <w:sz w:val="22"/>
-          <w:shd w:fill="auto" w:val="clear"/>
-        </w:rPr>
-      </w:pPr>
-      <w:r>
-        <w:rPr>
-          <w:rFonts w:ascii="Arial" w:hAnsi="Arial" w:cs="Arial" w:eastAsia="Arial"/>
-          <w:color w:val="000000"/>
-          <w:spacing w:val="0"/>
-          <w:position w:val="0"/>
-          <w:sz w:val="24"/>
-          <w:shd w:fill="auto" w:val="clear"/>
-        </w:rPr>
-        <w:t xml:space="preserve">- buttons can only be used, when user’s GPS location states that he is near the car </w:t>
-      </w:r>
-      <w:r>
-        <w:rPr>
-          <w:rFonts w:ascii="Arial" w:hAnsi="Arial" w:cs="Arial" w:eastAsia="Arial"/>
-          <w:color w:val="FF0000"/>
-          <w:spacing w:val="0"/>
-          <w:position w:val="0"/>
-          <w:sz w:val="24"/>
-          <w:shd w:fill="auto" w:val="clear"/>
-        </w:rPr>
-        <w:t xml:space="preserve">(problem of car theft</w:t>
-      </w:r>
-      <w:r>
-        <w:rPr>
-          <w:rFonts w:ascii="Arial" w:hAnsi="Arial" w:cs="Arial" w:eastAsia="Arial"/>
-          <w:color w:val="000000"/>
-          <w:spacing w:val="0"/>
-          <w:position w:val="0"/>
-          <w:sz w:val="24"/>
-          <w:shd w:fill="auto" w:val="clear"/>
-        </w:rPr>
-        <w:t xml:space="preserve"> </w:t>
-      </w:r>
-      <w:r>
-        <w:rPr>
-          <w:rFonts w:ascii="Arial" w:hAnsi="Arial" w:cs="Arial" w:eastAsia="Arial"/>
-          <w:color w:val="FF00FF"/>
-          <w:spacing w:val="0"/>
-          <w:position w:val="0"/>
-          <w:sz w:val="24"/>
-          <w:shd w:fill="auto" w:val="clear"/>
-        </w:rPr>
-        <w:t xml:space="preserve">is reduced, watch scenario 2)</w:t>
-      </w:r>
-    </w:p>
-    <w:p>
-      <w:pPr>
-        <w:spacing w:before="0" w:after="0" w:line="276"/>
-        <w:ind w:right="0" w:left="720" w:firstLine="0"/>
-        <w:jc w:val="left"/>
-        <w:rPr>
-          <w:rFonts w:ascii="Arial" w:hAnsi="Arial" w:cs="Arial" w:eastAsia="Arial"/>
-          <w:color w:val="000000"/>
-          <w:spacing w:val="0"/>
-          <w:position w:val="0"/>
-          <w:sz w:val="22"/>
-          <w:shd w:fill="auto" w:val="clear"/>
-        </w:rPr>
-      </w:pPr>
-      <w:r>
-        <w:rPr>
-          <w:rFonts w:ascii="Arial" w:hAnsi="Arial" w:cs="Arial" w:eastAsia="Arial"/>
-          <w:color w:val="000000"/>
-          <w:spacing w:val="0"/>
-          <w:position w:val="0"/>
-          <w:sz w:val="24"/>
-          <w:shd w:fill="auto" w:val="clear"/>
-        </w:rPr>
-        <w:t xml:space="preserve">- engine must be started from app by pressing special button.</w:t>
-      </w:r>
-    </w:p>
-    <w:p>
-      <w:pPr>
-        <w:spacing w:before="0" w:after="0" w:line="276"/>
-        <w:ind w:right="0" w:left="720" w:firstLine="0"/>
-        <w:jc w:val="left"/>
-        <w:rPr>
-          <w:rFonts w:ascii="Arial" w:hAnsi="Arial" w:cs="Arial" w:eastAsia="Arial"/>
-          <w:color w:val="000000"/>
-          <w:spacing w:val="0"/>
-          <w:position w:val="0"/>
-          <w:sz w:val="22"/>
-          <w:shd w:fill="auto" w:val="clear"/>
-        </w:rPr>
-      </w:pPr>
-      <w:r>
-        <w:rPr>
-          <w:rFonts w:ascii="Arial" w:hAnsi="Arial" w:cs="Arial" w:eastAsia="Arial"/>
-          <w:color w:val="000000"/>
-          <w:spacing w:val="0"/>
-          <w:position w:val="0"/>
-          <w:sz w:val="24"/>
-          <w:shd w:fill="auto" w:val="clear"/>
-        </w:rPr>
-        <w:t xml:space="preserve">- app buttons can be used only when </w:t>
-      </w:r>
-    </w:p>
-    <w:p>
-      <w:pPr>
-        <w:spacing w:before="0" w:after="0" w:line="276"/>
-        <w:ind w:right="0" w:left="720" w:firstLine="0"/>
-        <w:jc w:val="left"/>
-        <w:rPr>
-          <w:rFonts w:ascii="Arial" w:hAnsi="Arial" w:cs="Arial" w:eastAsia="Arial"/>
-          <w:color w:val="000000"/>
-          <w:spacing w:val="0"/>
-          <w:position w:val="0"/>
-          <w:sz w:val="22"/>
-          <w:shd w:fill="auto" w:val="clear"/>
-        </w:rPr>
-      </w:pPr>
-    </w:p>
-    <w:p>
-      <w:pPr>
-        <w:spacing w:before="0" w:after="0" w:line="276"/>
-        <w:ind w:right="0" w:left="0" w:firstLine="0"/>
-        <w:jc w:val="left"/>
-        <w:rPr>
-          <w:rFonts w:ascii="Arial" w:hAnsi="Arial" w:cs="Arial" w:eastAsia="Arial"/>
-          <w:b/>
-          <w:color w:val="000000"/>
-          <w:spacing w:val="0"/>
-          <w:position w:val="0"/>
-          <w:sz w:val="22"/>
-          <w:shd w:fill="auto" w:val="clear"/>
-        </w:rPr>
-      </w:pPr>
-      <w:r>
-        <w:rPr>
-          <w:rFonts w:ascii="Arial" w:hAnsi="Arial" w:cs="Arial" w:eastAsia="Arial"/>
-          <w:b/>
-          <w:color w:val="000000"/>
-          <w:spacing w:val="0"/>
-          <w:position w:val="0"/>
-          <w:sz w:val="24"/>
-          <w:shd w:fill="auto" w:val="clear"/>
-        </w:rPr>
-        <w:t xml:space="preserve">5)</w:t>
-      </w:r>
-      <w:r>
-        <w:rPr>
-          <w:rFonts w:ascii="Arial" w:hAnsi="Arial" w:cs="Arial" w:eastAsia="Arial"/>
-          <w:color w:val="000000"/>
-          <w:spacing w:val="0"/>
-          <w:position w:val="0"/>
-          <w:sz w:val="24"/>
-          <w:shd w:fill="auto" w:val="clear"/>
-        </w:rPr>
-        <w:t xml:space="preserve"> </w:t>
-      </w:r>
-      <w:r>
-        <w:rPr>
-          <w:rFonts w:ascii="Arial" w:hAnsi="Arial" w:cs="Arial" w:eastAsia="Arial"/>
-          <w:b/>
-          <w:color w:val="000000"/>
-          <w:spacing w:val="0"/>
-          <w:position w:val="0"/>
-          <w:sz w:val="24"/>
-          <w:shd w:fill="auto" w:val="clear"/>
-        </w:rPr>
-        <w:t xml:space="preserve">User can park the car for later usage without missing the “occupied” status.</w:t>
-      </w:r>
-    </w:p>
-    <w:p>
-      <w:pPr>
-        <w:spacing w:before="0" w:after="0" w:line="276"/>
-        <w:ind w:right="0" w:left="360" w:firstLine="0"/>
-        <w:jc w:val="left"/>
-        <w:rPr>
-          <w:rFonts w:ascii="Arial" w:hAnsi="Arial" w:cs="Arial" w:eastAsia="Arial"/>
-          <w:color w:val="000000"/>
-          <w:spacing w:val="0"/>
-          <w:position w:val="0"/>
-          <w:sz w:val="22"/>
-          <w:shd w:fill="auto" w:val="clear"/>
-        </w:rPr>
-      </w:pPr>
-      <w:r>
-        <w:rPr>
-          <w:rFonts w:ascii="Arial" w:hAnsi="Arial" w:cs="Arial" w:eastAsia="Arial"/>
-          <w:i/>
-          <w:color w:val="000000"/>
-          <w:spacing w:val="0"/>
-          <w:position w:val="0"/>
-          <w:sz w:val="24"/>
-          <w:shd w:fill="auto" w:val="clear"/>
-        </w:rPr>
-        <w:t xml:space="preserve">Reqs:</w:t>
-      </w:r>
-    </w:p>
-    <w:p>
-      <w:pPr>
-        <w:spacing w:before="0" w:after="0" w:line="276"/>
-        <w:ind w:right="0" w:left="720" w:firstLine="0"/>
-        <w:jc w:val="left"/>
-        <w:rPr>
-          <w:rFonts w:ascii="Arial" w:hAnsi="Arial" w:cs="Arial" w:eastAsia="Arial"/>
-          <w:color w:val="000000"/>
-          <w:spacing w:val="0"/>
-          <w:position w:val="0"/>
-          <w:sz w:val="22"/>
-          <w:shd w:fill="auto" w:val="clear"/>
-        </w:rPr>
-      </w:pPr>
-      <w:r>
-        <w:rPr>
-          <w:rFonts w:ascii="Arial" w:hAnsi="Arial" w:cs="Arial" w:eastAsia="Arial"/>
-          <w:color w:val="000000"/>
-          <w:spacing w:val="0"/>
-          <w:position w:val="0"/>
-          <w:sz w:val="24"/>
-          <w:shd w:fill="auto" w:val="clear"/>
-        </w:rPr>
-        <w:t xml:space="preserve">- the system must charge user less, when the engine is turned off</w:t>
-      </w:r>
-    </w:p>
-    <w:p>
-      <w:pPr>
-        <w:spacing w:before="0" w:after="0" w:line="276"/>
-        <w:ind w:right="0" w:left="720" w:firstLine="0"/>
-        <w:jc w:val="left"/>
-        <w:rPr>
-          <w:rFonts w:ascii="Arial" w:hAnsi="Arial" w:cs="Arial" w:eastAsia="Arial"/>
-          <w:color w:val="000000"/>
-          <w:spacing w:val="0"/>
-          <w:position w:val="0"/>
-          <w:sz w:val="22"/>
-          <w:shd w:fill="auto" w:val="clear"/>
-        </w:rPr>
-      </w:pPr>
-      <w:r>
-        <w:rPr>
-          <w:rFonts w:ascii="Arial" w:hAnsi="Arial" w:cs="Arial" w:eastAsia="Arial"/>
-          <w:color w:val="000000"/>
-          <w:spacing w:val="0"/>
-          <w:position w:val="0"/>
-          <w:sz w:val="24"/>
-          <w:shd w:fill="auto" w:val="clear"/>
-        </w:rPr>
-        <w:t xml:space="preserve">- user must have an opportunity to “tell” the system that he </w:t>
-      </w:r>
-      <w:r>
-        <w:rPr>
-          <w:rFonts w:ascii="Arial" w:hAnsi="Arial" w:cs="Arial" w:eastAsia="Arial"/>
-          <w:color w:val="FF0000"/>
-          <w:spacing w:val="0"/>
-          <w:position w:val="0"/>
-          <w:sz w:val="24"/>
-          <w:shd w:fill="auto" w:val="clear"/>
-        </w:rPr>
-        <w:t xml:space="preserve">quitted</w:t>
-      </w:r>
-      <w:r>
-        <w:rPr>
-          <w:rFonts w:ascii="Arial" w:hAnsi="Arial" w:cs="Arial" w:eastAsia="Arial"/>
-          <w:color w:val="000000"/>
-          <w:spacing w:val="0"/>
-          <w:position w:val="0"/>
-          <w:sz w:val="24"/>
-          <w:shd w:fill="auto" w:val="clear"/>
-        </w:rPr>
-        <w:t xml:space="preserve"> using the car</w:t>
-      </w:r>
-    </w:p>
-    <w:p>
-      <w:pPr>
-        <w:spacing w:before="0" w:after="0" w:line="276"/>
-        <w:ind w:right="0" w:left="360" w:firstLine="0"/>
-        <w:jc w:val="left"/>
-        <w:rPr>
-          <w:rFonts w:ascii="Arial" w:hAnsi="Arial" w:cs="Arial" w:eastAsia="Arial"/>
-          <w:color w:val="000000"/>
-          <w:spacing w:val="0"/>
-          <w:position w:val="0"/>
-          <w:sz w:val="22"/>
-          <w:shd w:fill="auto" w:val="clear"/>
-        </w:rPr>
-      </w:pPr>
-      <w:r>
-        <w:rPr>
-          <w:rFonts w:ascii="Arial" w:hAnsi="Arial" w:cs="Arial" w:eastAsia="Arial"/>
-          <w:i/>
-          <w:color w:val="000000"/>
-          <w:spacing w:val="0"/>
-          <w:position w:val="0"/>
-          <w:sz w:val="24"/>
-          <w:shd w:fill="auto" w:val="clear"/>
-        </w:rPr>
-        <w:t xml:space="preserve">Da:</w:t>
-      </w:r>
-    </w:p>
-    <w:p>
-      <w:pPr>
-        <w:spacing w:before="0" w:after="0" w:line="276"/>
-        <w:ind w:right="0" w:left="720" w:firstLine="0"/>
-        <w:jc w:val="left"/>
-        <w:rPr>
-          <w:rFonts w:ascii="Arial" w:hAnsi="Arial" w:cs="Arial" w:eastAsia="Arial"/>
-          <w:color w:val="000000"/>
-          <w:spacing w:val="0"/>
-          <w:position w:val="0"/>
-          <w:sz w:val="22"/>
-          <w:shd w:fill="auto" w:val="clear"/>
-        </w:rPr>
-      </w:pPr>
-      <w:r>
-        <w:rPr>
-          <w:rFonts w:ascii="Arial" w:hAnsi="Arial" w:cs="Arial" w:eastAsia="Arial"/>
-          <w:color w:val="000000"/>
-          <w:spacing w:val="0"/>
-          <w:position w:val="0"/>
-          <w:sz w:val="24"/>
-          <w:shd w:fill="auto" w:val="clear"/>
-        </w:rPr>
-        <w:t xml:space="preserve">- cars have detectors that states whether the engine is working or not </w:t>
-      </w:r>
-    </w:p>
-    <w:p>
-      <w:pPr>
-        <w:spacing w:before="0" w:after="0" w:line="276"/>
-        <w:ind w:right="0" w:left="360" w:firstLine="0"/>
-        <w:jc w:val="left"/>
-        <w:rPr>
-          <w:rFonts w:ascii="Arial" w:hAnsi="Arial" w:cs="Arial" w:eastAsia="Arial"/>
-          <w:color w:val="000000"/>
-          <w:spacing w:val="0"/>
-          <w:position w:val="0"/>
-          <w:sz w:val="22"/>
-          <w:shd w:fill="auto" w:val="clear"/>
-        </w:rPr>
-      </w:pPr>
-    </w:p>
-    <w:p>
-      <w:pPr>
-        <w:spacing w:before="0" w:after="0" w:line="276"/>
-        <w:ind w:right="0" w:left="0" w:firstLine="0"/>
-        <w:jc w:val="left"/>
-        <w:rPr>
-          <w:rFonts w:ascii="Arial" w:hAnsi="Arial" w:cs="Arial" w:eastAsia="Arial"/>
-          <w:color w:val="000000"/>
-          <w:spacing w:val="0"/>
-          <w:position w:val="0"/>
-          <w:sz w:val="22"/>
-          <w:shd w:fill="auto" w:val="clear"/>
-        </w:rPr>
-      </w:pPr>
-      <w:r>
-        <w:rPr>
-          <w:rFonts w:ascii="Arial" w:hAnsi="Arial" w:cs="Arial" w:eastAsia="Arial"/>
-          <w:b/>
-          <w:color w:val="000000"/>
-          <w:spacing w:val="0"/>
-          <w:position w:val="0"/>
-          <w:sz w:val="24"/>
-          <w:shd w:fill="auto" w:val="clear"/>
-        </w:rPr>
-        <w:t xml:space="preserve">6)</w:t>
-      </w:r>
-      <w:r>
-        <w:rPr>
-          <w:rFonts w:ascii="Arial" w:hAnsi="Arial" w:cs="Arial" w:eastAsia="Arial"/>
-          <w:color w:val="000000"/>
-          <w:spacing w:val="0"/>
-          <w:position w:val="0"/>
-          <w:sz w:val="24"/>
-          <w:shd w:fill="auto" w:val="clear"/>
-        </w:rPr>
-        <w:t xml:space="preserve"> </w:t>
-      </w:r>
-      <w:r>
-        <w:rPr>
-          <w:rFonts w:ascii="Arial" w:hAnsi="Arial" w:cs="Arial" w:eastAsia="Arial"/>
-          <w:b/>
-          <w:color w:val="000000"/>
-          <w:spacing w:val="0"/>
-          <w:position w:val="0"/>
-          <w:sz w:val="24"/>
-          <w:shd w:fill="auto" w:val="clear"/>
-        </w:rPr>
-        <w:t xml:space="preserve">User can access the car locks and car engine via app. </w:t>
+          <w:b/>
+          <w:color w:val="000000"/>
+          <w:spacing w:val="0"/>
+          <w:position w:val="0"/>
+          <w:sz w:val="24"/>
+          <w:shd w:fill="auto" w:val="clear"/>
+        </w:rPr>
+        <w:t xml:space="preserve">User can access car locks and car engine via app. </w:t>
       </w:r>
       <w:r>
         <w:rPr>
@@ -4372,6 +4169,65 @@
           <w:shd w:fill="auto" w:val="clear"/>
         </w:rPr>
         <w:t xml:space="preserve">“Global” domain assumption:</w:t>
+      </w:r>
+    </w:p>
+    <w:p>
+      <w:pPr>
+        <w:numPr>
+          <w:ilvl w:val="0"/>
+          <w:numId w:val="58"/>
+        </w:numPr>
+        <w:spacing w:before="0" w:after="0" w:line="276"/>
+        <w:ind w:right="0" w:left="720" w:hanging="360"/>
+        <w:jc w:val="left"/>
+        <w:rPr>
+          <w:rFonts w:ascii="Arial" w:hAnsi="Arial" w:cs="Arial" w:eastAsia="Arial"/>
+          <w:b/>
+          <w:color w:val="000000"/>
+          <w:spacing w:val="0"/>
+          <w:position w:val="0"/>
+          <w:sz w:val="24"/>
+          <w:shd w:fill="auto" w:val="clear"/>
+        </w:rPr>
+      </w:pPr>
+      <w:r>
+        <w:rPr>
+          <w:rFonts w:ascii="Arial" w:hAnsi="Arial" w:cs="Arial" w:eastAsia="Arial"/>
+          <w:b/>
+          <w:color w:val="000000"/>
+          <w:spacing w:val="0"/>
+          <w:position w:val="0"/>
+          <w:sz w:val="24"/>
+          <w:shd w:fill="auto" w:val="clear"/>
+        </w:rPr>
+        <w:t xml:space="preserve">Car has an inner OS, that process information from sensors(cameras, engine state, battery fulness), starts/kills engine, locks/unlocks doors, display information on the screen</w:t>
+      </w:r>
+    </w:p>
+    <w:p>
+      <w:pPr>
+        <w:spacing w:before="0" w:after="0" w:line="276"/>
+        <w:ind w:right="0" w:left="0" w:firstLine="0"/>
+        <w:jc w:val="left"/>
+        <w:rPr>
+          <w:rFonts w:ascii="Arial" w:hAnsi="Arial" w:cs="Arial" w:eastAsia="Arial"/>
+          <w:color w:val="000000"/>
+          <w:spacing w:val="0"/>
+          <w:position w:val="0"/>
+          <w:sz w:val="22"/>
+          <w:shd w:fill="auto" w:val="clear"/>
+        </w:rPr>
+      </w:pPr>
+      <w:r>
+        <w:rPr>
+          <w:rFonts w:ascii="Arial" w:hAnsi="Arial" w:cs="Arial" w:eastAsia="Arial"/>
+          <w:b/>
+          <w:color w:val="000000"/>
+          <w:spacing w:val="0"/>
+          <w:position w:val="0"/>
+          <w:sz w:val="24"/>
+          <w:shd w:fill="auto" w:val="clear"/>
+        </w:rPr>
+        <w:t xml:space="preserve">“Global” requirement:</w:t>
       </w:r>
     </w:p>
     <w:p>
@@ -4379,65 +4235,6 @@
         <w:numPr>
           <w:ilvl w:val="0"/>
           <w:numId w:val="60"/>
-        </w:numPr>
-        <w:spacing w:before="0" w:after="0" w:line="276"/>
-        <w:ind w:right="0" w:left="720" w:hanging="360"/>
-        <w:jc w:val="left"/>
-        <w:rPr>
-          <w:rFonts w:ascii="Arial" w:hAnsi="Arial" w:cs="Arial" w:eastAsia="Arial"/>
-          <w:b/>
-          <w:color w:val="000000"/>
-          <w:spacing w:val="0"/>
-          <w:position w:val="0"/>
-          <w:sz w:val="24"/>
-          <w:shd w:fill="auto" w:val="clear"/>
-        </w:rPr>
-      </w:pPr>
-      <w:r>
-        <w:rPr>
-          <w:rFonts w:ascii="Arial" w:hAnsi="Arial" w:cs="Arial" w:eastAsia="Arial"/>
-          <w:b/>
-          <w:color w:val="000000"/>
-          <w:spacing w:val="0"/>
-          <w:position w:val="0"/>
-          <w:sz w:val="24"/>
-          <w:shd w:fill="auto" w:val="clear"/>
-        </w:rPr>
-        <w:t xml:space="preserve">Car has an inner OS, that process information from sensors(cameras, engine state, battery fulness), starts/kills engine, locks/unlocks doors, display information on the screen</w:t>
-      </w:r>
-    </w:p>
-    <w:p>
-      <w:pPr>
-        <w:spacing w:before="0" w:after="0" w:line="276"/>
-        <w:ind w:right="0" w:left="0" w:firstLine="0"/>
-        <w:jc w:val="left"/>
-        <w:rPr>
-          <w:rFonts w:ascii="Arial" w:hAnsi="Arial" w:cs="Arial" w:eastAsia="Arial"/>
-          <w:color w:val="000000"/>
-          <w:spacing w:val="0"/>
-          <w:position w:val="0"/>
-          <w:sz w:val="22"/>
-          <w:shd w:fill="auto" w:val="clear"/>
-        </w:rPr>
-      </w:pPr>
-      <w:r>
-        <w:rPr>
-          <w:rFonts w:ascii="Arial" w:hAnsi="Arial" w:cs="Arial" w:eastAsia="Arial"/>
-          <w:b/>
-          <w:color w:val="000000"/>
-          <w:spacing w:val="0"/>
-          <w:position w:val="0"/>
-          <w:sz w:val="24"/>
-          <w:shd w:fill="auto" w:val="clear"/>
-        </w:rPr>
-        <w:t xml:space="preserve">“Global” requirement:</w:t>
-      </w:r>
-    </w:p>
-    <w:p>
-      <w:pPr>
-        <w:numPr>
-          <w:ilvl w:val="0"/>
-          <w:numId w:val="62"/>
         </w:numPr>
         <w:spacing w:before="0" w:after="0" w:line="276"/>
         <w:ind w:right="0" w:left="720" w:hanging="360"/>
@@ -5114,7 +4911,7 @@
       <w:pPr>
         <w:numPr>
           <w:ilvl w:val="0"/>
-          <w:numId w:val="66"/>
+          <w:numId w:val="64"/>
         </w:numPr>
         <w:spacing w:before="0" w:after="0" w:line="276"/>
         <w:ind w:right="0" w:left="720" w:hanging="360"/>
@@ -5146,7 +4943,7 @@
       <w:pPr>
         <w:numPr>
           <w:ilvl w:val="0"/>
-          <w:numId w:val="66"/>
+          <w:numId w:val="64"/>
         </w:numPr>
         <w:spacing w:before="0" w:after="0" w:line="276"/>
         <w:ind w:right="0" w:left="720" w:hanging="360"/>
@@ -5165,7 +4962,7 @@
       <w:pPr>
         <w:numPr>
           <w:ilvl w:val="0"/>
-          <w:numId w:val="66"/>
+          <w:numId w:val="64"/>
         </w:numPr>
         <w:spacing w:before="0" w:after="0" w:line="276"/>
         <w:ind w:right="0" w:left="720" w:hanging="360"/>
@@ -5184,7 +4981,7 @@
       <w:pPr>
         <w:numPr>
           <w:ilvl w:val="0"/>
-          <w:numId w:val="66"/>
+          <w:numId w:val="64"/>
         </w:numPr>
         <w:spacing w:before="0" w:after="0" w:line="276"/>
         <w:ind w:right="0" w:left="720" w:hanging="360"/>
@@ -5203,7 +5000,7 @@
       <w:pPr>
         <w:numPr>
           <w:ilvl w:val="0"/>
-          <w:numId w:val="66"/>
+          <w:numId w:val="64"/>
         </w:numPr>
         <w:spacing w:before="0" w:after="0" w:line="276"/>
         <w:ind w:right="0" w:left="720" w:hanging="360"/>
@@ -5222,7 +5019,7 @@
       <w:pPr>
         <w:numPr>
           <w:ilvl w:val="0"/>
-          <w:numId w:val="66"/>
+          <w:numId w:val="64"/>
         </w:numPr>
         <w:spacing w:before="0" w:after="0" w:line="276"/>
         <w:ind w:right="0" w:left="720" w:hanging="360"/>
@@ -6638,13 +6435,13 @@
   <w:num w:numId="4">
     <w:abstractNumId w:val="18"/>
   </w:num>
-  <w:num w:numId="60">
+  <w:num w:numId="58">
     <w:abstractNumId w:val="12"/>
   </w:num>
-  <w:num w:numId="62">
+  <w:num w:numId="60">
     <w:abstractNumId w:val="6"/>
   </w:num>
-  <w:num w:numId="66">
+  <w:num w:numId="64">
     <w:abstractNumId w:val="0"/>
   </w:num>
 </w:numbering>

</xml_diff>